<commit_message>
SHLD1 Update - Nordic Platform Operation
Added SHLD1 Code update for Nordic nRF51-DK.  See ...platform
guides\nordic...
</commit_message>
<xml_diff>
--- a/Documentation/Sensor Shield General Datasheet/Documentation Source/ROHM_SENSORSHLD1-EVK-101_Datasheet_2016-05-03.docx
+++ b/Documentation/Sensor Shield General Datasheet/Documentation Source/ROHM_SENSORSHLD1-EVK-101_Datasheet_2016-05-03.docx
@@ -1,6 +1,6 @@
 
 <file path=word/document.xml><?xml version="1.0" encoding="utf-8"?>
-<w:document xmlns:wpc="http://schemas.microsoft.com/office/word/2010/wordprocessingCanvas" xmlns:mc="http://schemas.openxmlformats.org/markup-compatibility/2006" xmlns:o="urn:schemas-microsoft-com:office:office" xmlns:r="http://schemas.openxmlformats.org/officeDocument/2006/relationships" xmlns:m="http://schemas.openxmlformats.org/officeDocument/2006/math" xmlns:v="urn:schemas-microsoft-com:vml" xmlns:wp14="http://schemas.microsoft.com/office/word/2010/wordprocessingDrawing" xmlns:wp="http://schemas.openxmlformats.org/drawingml/2006/wordprocessingDrawing" xmlns:w10="urn:schemas-microsoft-com:office:word" xmlns:w="http://schemas.openxmlformats.org/wordprocessingml/2006/main" xmlns:w14="http://schemas.microsoft.com/office/word/2010/wordml" xmlns:w15="http://schemas.microsoft.com/office/word/2012/wordml" xmlns:wpg="http://schemas.microsoft.com/office/word/2010/wordprocessingGroup" xmlns:wpi="http://schemas.microsoft.com/office/word/2010/wordprocessingInk" xmlns:wne="http://schemas.microsoft.com/office/word/2006/wordml" xmlns:wps="http://schemas.microsoft.com/office/word/2010/wordprocessingShape" mc:Ignorable="w14 w15 wp14">
+<w:document xmlns:wpc="http://schemas.microsoft.com/office/word/2010/wordprocessingCanvas" xmlns:cx="http://schemas.microsoft.com/office/drawing/2014/chartex" xmlns:cx1="http://schemas.microsoft.com/office/drawing/2015/9/8/chartex" xmlns:mc="http://schemas.openxmlformats.org/markup-compatibility/2006" xmlns:o="urn:schemas-microsoft-com:office:office" xmlns:r="http://schemas.openxmlformats.org/officeDocument/2006/relationships" xmlns:m="http://schemas.openxmlformats.org/officeDocument/2006/math" xmlns:v="urn:schemas-microsoft-com:vml" xmlns:wp14="http://schemas.microsoft.com/office/word/2010/wordprocessingDrawing" xmlns:wp="http://schemas.openxmlformats.org/drawingml/2006/wordprocessingDrawing" xmlns:w10="urn:schemas-microsoft-com:office:word" xmlns:w="http://schemas.openxmlformats.org/wordprocessingml/2006/main" xmlns:w14="http://schemas.microsoft.com/office/word/2010/wordml" xmlns:w15="http://schemas.microsoft.com/office/word/2012/wordml" xmlns:w16se="http://schemas.microsoft.com/office/word/2015/wordml/symex" xmlns:wpg="http://schemas.microsoft.com/office/word/2010/wordprocessingGroup" xmlns:wpi="http://schemas.microsoft.com/office/word/2010/wordprocessingInk" xmlns:wne="http://schemas.microsoft.com/office/word/2006/wordml" xmlns:wps="http://schemas.microsoft.com/office/word/2010/wordprocessingShape" mc:Ignorable="w14 w15 w16se wp14">
   <w:body>
     <w:p>
       <w:pPr>
@@ -118,8 +118,6 @@
           </wp:inline>
         </w:drawing>
       </w:r>
-      <w:bookmarkStart w:id="0" w:name="_GoBack"/>
-      <w:bookmarkEnd w:id="0"/>
     </w:p>
     <w:p>
       <w:pPr>
@@ -248,12 +246,12 @@
           <w:tab w:val="left" w:pos="6375"/>
         </w:tabs>
       </w:pPr>
-      <w:bookmarkStart w:id="1" w:name="_Toc431976351"/>
+      <w:bookmarkStart w:id="0" w:name="_Toc431976351"/>
       <w:r>
         <w:lastRenderedPageBreak/>
         <w:t>Introduction</w:t>
       </w:r>
-      <w:bookmarkEnd w:id="1"/>
+      <w:bookmarkEnd w:id="0"/>
       <w:r>
         <w:tab/>
       </w:r>
@@ -311,7 +309,15 @@
         <w:t>1</w:t>
       </w:r>
       <w:r>
-        <w:t>-EVK-101 is a shield evaluation platform that connects all ROHM sensor products onto a single board.  This shield uses standard Arduino shield interface pins; therefore can connect to any evaluation kit that has a shield interface header.  The shield contains the following sensors</w:t>
+        <w:t xml:space="preserve">-EVK-101 is a shield evaluation </w:t>
+      </w:r>
+      <w:r>
+        <w:t>board</w:t>
+      </w:r>
+      <w:bookmarkStart w:id="1" w:name="_GoBack"/>
+      <w:bookmarkEnd w:id="1"/>
+      <w:r>
+        <w:t xml:space="preserve"> that connects all ROHM sensor products onto a single board.  This shield uses standard Arduino shield interface pins; therefore can connect to any evaluation kit that has a shield interface header.  The shield contains the following sensors</w:t>
       </w:r>
       <w:r>
         <w:t>:</w:t>
@@ -832,10 +838,10 @@
             <v:path o:extrusionok="f" gradientshapeok="t" o:connecttype="rect"/>
             <o:lock v:ext="edit" aspectratio="t"/>
           </v:shapetype>
-          <v:shape id="_x0000_i1025" type="#_x0000_t75" style="width:468pt;height:332.25pt" o:ole="">
+          <v:shape id="_x0000_i1025" type="#_x0000_t75" style="width:467.7pt;height:332.45pt" o:ole="">
             <v:imagedata r:id="rId11" o:title=""/>
           </v:shape>
-          <o:OLEObject Type="Embed" ProgID="Visio.Drawing.15" ShapeID="_x0000_i1025" DrawAspect="Content" ObjectID="_1523796176" r:id="rId12"/>
+          <o:OLEObject Type="Embed" ProgID="Visio.Drawing.15" ShapeID="_x0000_i1025" DrawAspect="Content" ObjectID="_1526296950" r:id="rId12"/>
         </w:object>
       </w:r>
     </w:p>
@@ -1655,7 +1661,7 @@
 </file>
 
 <file path=word/endnotes.xml><?xml version="1.0" encoding="utf-8"?>
-<w:endnotes xmlns:wpc="http://schemas.microsoft.com/office/word/2010/wordprocessingCanvas" xmlns:mc="http://schemas.openxmlformats.org/markup-compatibility/2006" xmlns:o="urn:schemas-microsoft-com:office:office" xmlns:r="http://schemas.openxmlformats.org/officeDocument/2006/relationships" xmlns:m="http://schemas.openxmlformats.org/officeDocument/2006/math" xmlns:v="urn:schemas-microsoft-com:vml" xmlns:wp14="http://schemas.microsoft.com/office/word/2010/wordprocessingDrawing" xmlns:wp="http://schemas.openxmlformats.org/drawingml/2006/wordprocessingDrawing" xmlns:w10="urn:schemas-microsoft-com:office:word" xmlns:w="http://schemas.openxmlformats.org/wordprocessingml/2006/main" xmlns:w14="http://schemas.microsoft.com/office/word/2010/wordml" xmlns:w15="http://schemas.microsoft.com/office/word/2012/wordml" xmlns:wpg="http://schemas.microsoft.com/office/word/2010/wordprocessingGroup" xmlns:wpi="http://schemas.microsoft.com/office/word/2010/wordprocessingInk" xmlns:wne="http://schemas.microsoft.com/office/word/2006/wordml" xmlns:wps="http://schemas.microsoft.com/office/word/2010/wordprocessingShape" mc:Ignorable="w14 w15 wp14">
+<w:endnotes xmlns:wpc="http://schemas.microsoft.com/office/word/2010/wordprocessingCanvas" xmlns:cx="http://schemas.microsoft.com/office/drawing/2014/chartex" xmlns:cx1="http://schemas.microsoft.com/office/drawing/2015/9/8/chartex" xmlns:mc="http://schemas.openxmlformats.org/markup-compatibility/2006" xmlns:o="urn:schemas-microsoft-com:office:office" xmlns:r="http://schemas.openxmlformats.org/officeDocument/2006/relationships" xmlns:m="http://schemas.openxmlformats.org/officeDocument/2006/math" xmlns:v="urn:schemas-microsoft-com:vml" xmlns:wp14="http://schemas.microsoft.com/office/word/2010/wordprocessingDrawing" xmlns:wp="http://schemas.openxmlformats.org/drawingml/2006/wordprocessingDrawing" xmlns:w10="urn:schemas-microsoft-com:office:word" xmlns:w="http://schemas.openxmlformats.org/wordprocessingml/2006/main" xmlns:w14="http://schemas.microsoft.com/office/word/2010/wordml" xmlns:w15="http://schemas.microsoft.com/office/word/2012/wordml" xmlns:w16se="http://schemas.microsoft.com/office/word/2015/wordml/symex" xmlns:wpg="http://schemas.microsoft.com/office/word/2010/wordprocessingGroup" xmlns:wpi="http://schemas.microsoft.com/office/word/2010/wordprocessingInk" xmlns:wne="http://schemas.microsoft.com/office/word/2006/wordml" xmlns:wps="http://schemas.microsoft.com/office/word/2010/wordprocessingShape" mc:Ignorable="w14 w15 w16se wp14">
   <w:endnote w:type="separator" w:id="-1">
     <w:p>
       <w:pPr>
@@ -1680,7 +1686,7 @@
 </file>
 
 <file path=word/footer1.xml><?xml version="1.0" encoding="utf-8"?>
-<w:ftr xmlns:wpc="http://schemas.microsoft.com/office/word/2010/wordprocessingCanvas" xmlns:mc="http://schemas.openxmlformats.org/markup-compatibility/2006" xmlns:o="urn:schemas-microsoft-com:office:office" xmlns:r="http://schemas.openxmlformats.org/officeDocument/2006/relationships" xmlns:m="http://schemas.openxmlformats.org/officeDocument/2006/math" xmlns:v="urn:schemas-microsoft-com:vml" xmlns:wp14="http://schemas.microsoft.com/office/word/2010/wordprocessingDrawing" xmlns:wp="http://schemas.openxmlformats.org/drawingml/2006/wordprocessingDrawing" xmlns:w10="urn:schemas-microsoft-com:office:word" xmlns:w="http://schemas.openxmlformats.org/wordprocessingml/2006/main" xmlns:w14="http://schemas.microsoft.com/office/word/2010/wordml" xmlns:w15="http://schemas.microsoft.com/office/word/2012/wordml" xmlns:wpg="http://schemas.microsoft.com/office/word/2010/wordprocessingGroup" xmlns:wpi="http://schemas.microsoft.com/office/word/2010/wordprocessingInk" xmlns:wne="http://schemas.microsoft.com/office/word/2006/wordml" xmlns:wps="http://schemas.microsoft.com/office/word/2010/wordprocessingShape" mc:Ignorable="w14 w15 wp14">
+<w:ftr xmlns:wpc="http://schemas.microsoft.com/office/word/2010/wordprocessingCanvas" xmlns:cx="http://schemas.microsoft.com/office/drawing/2014/chartex" xmlns:cx1="http://schemas.microsoft.com/office/drawing/2015/9/8/chartex" xmlns:mc="http://schemas.openxmlformats.org/markup-compatibility/2006" xmlns:o="urn:schemas-microsoft-com:office:office" xmlns:r="http://schemas.openxmlformats.org/officeDocument/2006/relationships" xmlns:m="http://schemas.openxmlformats.org/officeDocument/2006/math" xmlns:v="urn:schemas-microsoft-com:vml" xmlns:wp14="http://schemas.microsoft.com/office/word/2010/wordprocessingDrawing" xmlns:wp="http://schemas.openxmlformats.org/drawingml/2006/wordprocessingDrawing" xmlns:w10="urn:schemas-microsoft-com:office:word" xmlns:w="http://schemas.openxmlformats.org/wordprocessingml/2006/main" xmlns:w14="http://schemas.microsoft.com/office/word/2010/wordml" xmlns:w15="http://schemas.microsoft.com/office/word/2012/wordml" xmlns:w16se="http://schemas.microsoft.com/office/word/2015/wordml/symex" xmlns:wpg="http://schemas.microsoft.com/office/word/2010/wordprocessingGroup" xmlns:wpi="http://schemas.microsoft.com/office/word/2010/wordprocessingInk" xmlns:wne="http://schemas.microsoft.com/office/word/2006/wordml" xmlns:wps="http://schemas.microsoft.com/office/word/2010/wordprocessingShape" mc:Ignorable="w14 w15 w16se wp14">
   <w:sdt>
     <w:sdtPr>
       <w:id w:val="-868445349"/>
@@ -1713,7 +1719,7 @@
           <w:rPr>
             <w:noProof/>
           </w:rPr>
-          <w:t>6</w:t>
+          <w:t>1</w:t>
         </w:r>
         <w:r>
           <w:rPr>
@@ -1733,7 +1739,7 @@
 </file>
 
 <file path=word/footnotes.xml><?xml version="1.0" encoding="utf-8"?>
-<w:footnotes xmlns:wpc="http://schemas.microsoft.com/office/word/2010/wordprocessingCanvas" xmlns:mc="http://schemas.openxmlformats.org/markup-compatibility/2006" xmlns:o="urn:schemas-microsoft-com:office:office" xmlns:r="http://schemas.openxmlformats.org/officeDocument/2006/relationships" xmlns:m="http://schemas.openxmlformats.org/officeDocument/2006/math" xmlns:v="urn:schemas-microsoft-com:vml" xmlns:wp14="http://schemas.microsoft.com/office/word/2010/wordprocessingDrawing" xmlns:wp="http://schemas.openxmlformats.org/drawingml/2006/wordprocessingDrawing" xmlns:w10="urn:schemas-microsoft-com:office:word" xmlns:w="http://schemas.openxmlformats.org/wordprocessingml/2006/main" xmlns:w14="http://schemas.microsoft.com/office/word/2010/wordml" xmlns:w15="http://schemas.microsoft.com/office/word/2012/wordml" xmlns:wpg="http://schemas.microsoft.com/office/word/2010/wordprocessingGroup" xmlns:wpi="http://schemas.microsoft.com/office/word/2010/wordprocessingInk" xmlns:wne="http://schemas.microsoft.com/office/word/2006/wordml" xmlns:wps="http://schemas.microsoft.com/office/word/2010/wordprocessingShape" mc:Ignorable="w14 w15 wp14">
+<w:footnotes xmlns:wpc="http://schemas.microsoft.com/office/word/2010/wordprocessingCanvas" xmlns:cx="http://schemas.microsoft.com/office/drawing/2014/chartex" xmlns:cx1="http://schemas.microsoft.com/office/drawing/2015/9/8/chartex" xmlns:mc="http://schemas.openxmlformats.org/markup-compatibility/2006" xmlns:o="urn:schemas-microsoft-com:office:office" xmlns:r="http://schemas.openxmlformats.org/officeDocument/2006/relationships" xmlns:m="http://schemas.openxmlformats.org/officeDocument/2006/math" xmlns:v="urn:schemas-microsoft-com:vml" xmlns:wp14="http://schemas.microsoft.com/office/word/2010/wordprocessingDrawing" xmlns:wp="http://schemas.openxmlformats.org/drawingml/2006/wordprocessingDrawing" xmlns:w10="urn:schemas-microsoft-com:office:word" xmlns:w="http://schemas.openxmlformats.org/wordprocessingml/2006/main" xmlns:w14="http://schemas.microsoft.com/office/word/2010/wordml" xmlns:w15="http://schemas.microsoft.com/office/word/2012/wordml" xmlns:w16se="http://schemas.microsoft.com/office/word/2015/wordml/symex" xmlns:wpg="http://schemas.microsoft.com/office/word/2010/wordprocessingGroup" xmlns:wpi="http://schemas.microsoft.com/office/word/2010/wordprocessingInk" xmlns:wne="http://schemas.microsoft.com/office/word/2006/wordml" xmlns:wps="http://schemas.microsoft.com/office/word/2010/wordprocessingShape" mc:Ignorable="w14 w15 w16se wp14">
   <w:footnote w:type="separator" w:id="-1">
     <w:p>
       <w:pPr>
@@ -1758,7 +1764,7 @@
 </file>
 
 <file path=word/header1.xml><?xml version="1.0" encoding="utf-8"?>
-<w:hdr xmlns:wpc="http://schemas.microsoft.com/office/word/2010/wordprocessingCanvas" xmlns:mc="http://schemas.openxmlformats.org/markup-compatibility/2006" xmlns:o="urn:schemas-microsoft-com:office:office" xmlns:r="http://schemas.openxmlformats.org/officeDocument/2006/relationships" xmlns:m="http://schemas.openxmlformats.org/officeDocument/2006/math" xmlns:v="urn:schemas-microsoft-com:vml" xmlns:wp14="http://schemas.microsoft.com/office/word/2010/wordprocessingDrawing" xmlns:wp="http://schemas.openxmlformats.org/drawingml/2006/wordprocessingDrawing" xmlns:w10="urn:schemas-microsoft-com:office:word" xmlns:w="http://schemas.openxmlformats.org/wordprocessingml/2006/main" xmlns:w14="http://schemas.microsoft.com/office/word/2010/wordml" xmlns:w15="http://schemas.microsoft.com/office/word/2012/wordml" xmlns:wpg="http://schemas.microsoft.com/office/word/2010/wordprocessingGroup" xmlns:wpi="http://schemas.microsoft.com/office/word/2010/wordprocessingInk" xmlns:wne="http://schemas.microsoft.com/office/word/2006/wordml" xmlns:wps="http://schemas.microsoft.com/office/word/2010/wordprocessingShape" mc:Ignorable="w14 w15 wp14">
+<w:hdr xmlns:wpc="http://schemas.microsoft.com/office/word/2010/wordprocessingCanvas" xmlns:cx="http://schemas.microsoft.com/office/drawing/2014/chartex" xmlns:cx1="http://schemas.microsoft.com/office/drawing/2015/9/8/chartex" xmlns:mc="http://schemas.openxmlformats.org/markup-compatibility/2006" xmlns:o="urn:schemas-microsoft-com:office:office" xmlns:r="http://schemas.openxmlformats.org/officeDocument/2006/relationships" xmlns:m="http://schemas.openxmlformats.org/officeDocument/2006/math" xmlns:v="urn:schemas-microsoft-com:vml" xmlns:wp14="http://schemas.microsoft.com/office/word/2010/wordprocessingDrawing" xmlns:wp="http://schemas.openxmlformats.org/drawingml/2006/wordprocessingDrawing" xmlns:w10="urn:schemas-microsoft-com:office:word" xmlns:w="http://schemas.openxmlformats.org/wordprocessingml/2006/main" xmlns:w14="http://schemas.microsoft.com/office/word/2010/wordml" xmlns:w15="http://schemas.microsoft.com/office/word/2012/wordml" xmlns:w16se="http://schemas.microsoft.com/office/word/2015/wordml/symex" xmlns:wpg="http://schemas.microsoft.com/office/word/2010/wordprocessingGroup" xmlns:wpi="http://schemas.microsoft.com/office/word/2010/wordprocessingInk" xmlns:wne="http://schemas.microsoft.com/office/word/2006/wordml" xmlns:wps="http://schemas.microsoft.com/office/word/2010/wordprocessingShape" mc:Ignorable="w14 w15 w16se wp14">
   <w:p>
     <w:pPr>
       <w:pStyle w:val="Header"/>
@@ -1961,7 +1967,7 @@
 </file>
 
 <file path=word/numbering.xml><?xml version="1.0" encoding="utf-8"?>
-<w:numbering xmlns:wpc="http://schemas.microsoft.com/office/word/2010/wordprocessingCanvas" xmlns:mc="http://schemas.openxmlformats.org/markup-compatibility/2006" xmlns:o="urn:schemas-microsoft-com:office:office" xmlns:r="http://schemas.openxmlformats.org/officeDocument/2006/relationships" xmlns:m="http://schemas.openxmlformats.org/officeDocument/2006/math" xmlns:v="urn:schemas-microsoft-com:vml" xmlns:wp14="http://schemas.microsoft.com/office/word/2010/wordprocessingDrawing" xmlns:wp="http://schemas.openxmlformats.org/drawingml/2006/wordprocessingDrawing" xmlns:w10="urn:schemas-microsoft-com:office:word" xmlns:w="http://schemas.openxmlformats.org/wordprocessingml/2006/main" xmlns:w14="http://schemas.microsoft.com/office/word/2010/wordml" xmlns:w15="http://schemas.microsoft.com/office/word/2012/wordml" xmlns:wpg="http://schemas.microsoft.com/office/word/2010/wordprocessingGroup" xmlns:wpi="http://schemas.microsoft.com/office/word/2010/wordprocessingInk" xmlns:wne="http://schemas.microsoft.com/office/word/2006/wordml" xmlns:wps="http://schemas.microsoft.com/office/word/2010/wordprocessingShape" mc:Ignorable="w14 w15 wp14">
+<w:numbering xmlns:wpc="http://schemas.microsoft.com/office/word/2010/wordprocessingCanvas" xmlns:cx="http://schemas.microsoft.com/office/drawing/2014/chartex" xmlns:cx1="http://schemas.microsoft.com/office/drawing/2015/9/8/chartex" xmlns:mc="http://schemas.openxmlformats.org/markup-compatibility/2006" xmlns:o="urn:schemas-microsoft-com:office:office" xmlns:r="http://schemas.openxmlformats.org/officeDocument/2006/relationships" xmlns:m="http://schemas.openxmlformats.org/officeDocument/2006/math" xmlns:v="urn:schemas-microsoft-com:vml" xmlns:wp14="http://schemas.microsoft.com/office/word/2010/wordprocessingDrawing" xmlns:wp="http://schemas.openxmlformats.org/drawingml/2006/wordprocessingDrawing" xmlns:w10="urn:schemas-microsoft-com:office:word" xmlns:w="http://schemas.openxmlformats.org/wordprocessingml/2006/main" xmlns:w14="http://schemas.microsoft.com/office/word/2010/wordml" xmlns:w15="http://schemas.microsoft.com/office/word/2012/wordml" xmlns:w16se="http://schemas.microsoft.com/office/word/2015/wordml/symex" xmlns:wpg="http://schemas.microsoft.com/office/word/2010/wordprocessingGroup" xmlns:wpi="http://schemas.microsoft.com/office/word/2010/wordprocessingInk" xmlns:wne="http://schemas.microsoft.com/office/word/2006/wordml" xmlns:wps="http://schemas.microsoft.com/office/word/2010/wordprocessingShape" mc:Ignorable="w14 w15 w16se wp14">
   <w:abstractNum w:abstractNumId="0" w15:restartNumberingAfterBreak="0">
     <w:nsid w:val="08124595"/>
     <w:multiLevelType w:val="hybridMultilevel"/>
@@ -4065,7 +4071,7 @@
 </file>
 
 <file path=word/styles.xml><?xml version="1.0" encoding="utf-8"?>
-<w:styles xmlns:mc="http://schemas.openxmlformats.org/markup-compatibility/2006" xmlns:r="http://schemas.openxmlformats.org/officeDocument/2006/relationships" xmlns:w="http://schemas.openxmlformats.org/wordprocessingml/2006/main" xmlns:w14="http://schemas.microsoft.com/office/word/2010/wordml" xmlns:w15="http://schemas.microsoft.com/office/word/2012/wordml" mc:Ignorable="w14 w15">
+<w:styles xmlns:mc="http://schemas.openxmlformats.org/markup-compatibility/2006" xmlns:r="http://schemas.openxmlformats.org/officeDocument/2006/relationships" xmlns:w="http://schemas.openxmlformats.org/wordprocessingml/2006/main" xmlns:w14="http://schemas.microsoft.com/office/word/2010/wordml" xmlns:w15="http://schemas.microsoft.com/office/word/2012/wordml" xmlns:w16se="http://schemas.microsoft.com/office/word/2015/wordml/symex" mc:Ignorable="w14 w15 w16se">
   <w:docDefaults>
     <w:rPrDefault>
       <w:rPr>
@@ -5130,7 +5136,7 @@
 </file>
 
 <file path=customXml/itemProps1.xml><?xml version="1.0" encoding="utf-8"?>
-<ds:datastoreItem xmlns:ds="http://schemas.openxmlformats.org/officeDocument/2006/customXml" ds:itemID="{72EB9EEB-E19F-43F8-9A8C-EF7228D8059A}">
+<ds:datastoreItem xmlns:ds="http://schemas.openxmlformats.org/officeDocument/2006/customXml" ds:itemID="{AA205178-2CF2-4C89-AD8C-2C132C6886B1}">
   <ds:schemaRefs>
     <ds:schemaRef ds:uri="http://schemas.openxmlformats.org/officeDocument/2006/bibliography"/>
   </ds:schemaRefs>

</xml_diff>